<commit_message>
refined lingua franca of scripts
</commit_message>
<xml_diff>
--- a/Recruiter Reach Out/Cover & Resume.docx
+++ b/Recruiter Reach Out/Cover & Resume.docx
@@ -100,7 +100,23 @@
           <w:rFonts w:ascii="Calibri" w:hAnsi="Calibri" w:cs="Calibri"/>
           <w:color w:val="000000"/>
         </w:rPr>
-        <w:t xml:space="preserve">As an experienced Full-Stack JavaScript Developer with globally acknowledged qualifications, </w:t>
+        <w:t xml:space="preserve">As an experienced Full-Stack JavaScript </w:t>
+      </w:r>
+      <w:r>
+        <w:rPr>
+          <w:rFonts w:ascii="Calibri" w:hAnsi="Calibri" w:cs="Calibri"/>
+          <w:color w:val="000000"/>
+        </w:rPr>
+        <w:t>Professional</w:t>
+      </w:r>
+      <w:bookmarkStart w:id="0" w:name="_GoBack"/>
+      <w:bookmarkEnd w:id="0"/>
+      <w:r>
+        <w:rPr>
+          <w:rFonts w:ascii="Calibri" w:hAnsi="Calibri" w:cs="Calibri"/>
+          <w:color w:val="000000"/>
+        </w:rPr>
+        <w:t xml:space="preserve"> with globally acknowledged qualifications, </w:t>
       </w:r>
       <w:r>
         <w:rPr>
@@ -114,7 +130,21 @@
           <w:rFonts w:ascii="Calibri" w:hAnsi="Calibri" w:cs="Calibri"/>
           <w:color w:val="000000"/>
         </w:rPr>
-        <w:t xml:space="preserve">I am actively looking for remote web development </w:t>
+        <w:t xml:space="preserve">I am actively looking for remote web </w:t>
+      </w:r>
+      <w:r>
+        <w:rPr>
+          <w:rFonts w:ascii="Calibri" w:hAnsi="Calibri" w:cs="Calibri"/>
+          <w:color w:val="000000"/>
+        </w:rPr>
+        <w:t>integration</w:t>
+      </w:r>
+      <w:r>
+        <w:rPr>
+          <w:rFonts w:ascii="Calibri" w:hAnsi="Calibri" w:cs="Calibri"/>
+          <w:color w:val="000000"/>
+        </w:rPr>
+        <w:t xml:space="preserve"> </w:t>
       </w:r>
       <w:r>
         <w:rPr>
@@ -200,14 +230,26 @@
     <w:p>
       <w:pPr>
         <w:pStyle w:val="NormalWeb"/>
-        <w:spacing w:before="0" w:beforeAutospacing="0" w:after="0" w:afterAutospacing="0"/>
-        <w:rPr>
-          <w:rFonts w:ascii="Calibri" w:hAnsi="Calibri" w:cs="Calibri"/>
-          <w:color w:val="000000"/>
-          <w:sz w:val="22"/>
-          <w:szCs w:val="22"/>
-        </w:rPr>
-      </w:pPr>
+        <w:tabs>
+          <w:tab w:val="left" w:pos="6993"/>
+        </w:tabs>
+        <w:spacing w:before="0" w:beforeAutospacing="0" w:after="0" w:afterAutospacing="0"/>
+        <w:rPr>
+          <w:rFonts w:ascii="Calibri" w:hAnsi="Calibri" w:cs="Calibri"/>
+          <w:color w:val="000000"/>
+          <w:sz w:val="22"/>
+          <w:szCs w:val="22"/>
+        </w:rPr>
+      </w:pPr>
+      <w:r>
+        <w:rPr>
+          <w:rFonts w:ascii="Calibri" w:hAnsi="Calibri" w:cs="Calibri"/>
+          <w:color w:val="000000"/>
+          <w:sz w:val="22"/>
+          <w:szCs w:val="22"/>
+        </w:rPr>
+        <w:tab/>
+      </w:r>
     </w:p>
     <w:p>
       <w:pPr>
@@ -382,8 +424,6 @@
           <w:t>FICO</w:t>
         </w:r>
       </w:hyperlink>
-      <w:bookmarkStart w:id="0" w:name="_GoBack"/>
-      <w:bookmarkEnd w:id="0"/>
       <w:r>
         <w:rPr>
           <w:rFonts w:ascii="Calibri" w:hAnsi="Calibri" w:cs="Calibri"/>
@@ -661,7 +701,7 @@
       </w:pPr>
     </w:pPrDefault>
   </w:docDefaults>
-  <w:latentStyles w:defLockedState="0" w:defUIPriority="99" w:defSemiHidden="0" w:defUnhideWhenUsed="0" w:defQFormat="0" w:count="377">
+  <w:latentStyles w:defLockedState="0" w:defUIPriority="99" w:defSemiHidden="0" w:defUnhideWhenUsed="0" w:defQFormat="0" w:count="376">
     <w:lsdException w:name="Normal" w:uiPriority="0" w:qFormat="1"/>
     <w:lsdException w:name="heading 1" w:uiPriority="9" w:qFormat="1"/>
     <w:lsdException w:name="heading 2" w:semiHidden="1" w:uiPriority="9" w:unhideWhenUsed="1" w:qFormat="1"/>
@@ -1038,7 +1078,6 @@
     <w:lsdException w:name="Hashtag" w:semiHidden="1" w:unhideWhenUsed="1"/>
     <w:lsdException w:name="Unresolved Mention" w:semiHidden="1" w:unhideWhenUsed="1"/>
     <w:lsdException w:name="Smart Link" w:semiHidden="1" w:unhideWhenUsed="1"/>
-    <w:lsdException w:name="Smart Link Error" w:semiHidden="1" w:unhideWhenUsed="1"/>
   </w:latentStyles>
   <w:style w:type="paragraph" w:default="1" w:styleId="Normal">
     <w:name w:val="Normal"/>

</xml_diff>